<commit_message>
Ajout de la partie de Nathan sur Miller Rabin
</commit_message>
<xml_diff>
--- a/Livrables/Préparation pour papier/Word/Nombre_premier.docx
+++ b/Livrables/Préparation pour papier/Word/Nombre_premier.docx
@@ -84,10 +84,7 @@
         <w:t xml:space="preserve"> </w:t>
       </w:r>
       <w:r>
-        <w:t>comme diviseurs de</w:t>
-      </w:r>
-      <w:r>
-        <w:t xml:space="preserve"> </w:t>
+        <w:t xml:space="preserve">comme diviseurs de </w:t>
       </w:r>
       <m:oMath>
         <m:r>
@@ -302,32 +299,1215 @@
     </w:p>
     <w:p>
       <w:r>
-        <w:t xml:space="preserve">Si </w:t>
+        <w:t>Si tous</w:t>
+      </w:r>
+      <w:r>
+        <w:t xml:space="preserve"> les tests sont bons, alors p est pseudo-premier ; sinon, on choisit un nouveau p aléatoire.</w:t>
+      </w:r>
+    </w:p>
+    <w:p>
+      <w:r>
+        <w:t xml:space="preserve">Complexité : </w:t>
+      </w:r>
+    </w:p>
+    <w:p>
+      <w:r>
+        <w:t>Détail</w:t>
+      </w:r>
+      <w:r>
+        <w:t xml:space="preserve"> théorique</w:t>
+      </w:r>
+      <w:r>
+        <w:t xml:space="preserve"> du test :</w:t>
+      </w:r>
+    </w:p>
+    <w:p>
+      <w:r>
+        <w:t>Si p est premier alors Z/</w:t>
       </w:r>
       <w:proofErr w:type="spellStart"/>
+      <w:r>
+        <w:t>pZ</w:t>
+      </w:r>
+      <w:proofErr w:type="spellEnd"/>
+      <w:r>
+        <w:t xml:space="preserve"> est un corps (résultat du cours qui s’obtient avec le théorème de </w:t>
+      </w:r>
+      <w:proofErr w:type="spellStart"/>
+      <w:r>
+        <w:t>Bezout</w:t>
+      </w:r>
+      <w:proofErr w:type="spellEnd"/>
+      <w:r>
+        <w:t>).</w:t>
+      </w:r>
+    </w:p>
+    <w:p>
+      <w:r>
+        <w:t xml:space="preserve">On s’intéresse à l’équation </w:t>
+      </w:r>
+      <m:oMath>
+        <m:sSup>
+          <m:sSupPr>
+            <m:ctrlPr>
+              <w:rPr>
+                <w:rFonts w:ascii="Cambria Math" w:hAnsi="Cambria Math"/>
+                <w:i/>
+              </w:rPr>
+            </m:ctrlPr>
+          </m:sSupPr>
+          <m:e>
+            <m:r>
+              <w:rPr>
+                <w:rFonts w:ascii="Cambria Math" w:hAnsi="Cambria Math"/>
+              </w:rPr>
+              <m:t>x</m:t>
+            </m:r>
+          </m:e>
+          <m:sup>
+            <m:r>
+              <w:rPr>
+                <w:rFonts w:ascii="Cambria Math" w:hAnsi="Cambria Math"/>
+              </w:rPr>
+              <m:t>2</m:t>
+            </m:r>
+          </m:sup>
+        </m:sSup>
+        <m:r>
+          <w:rPr>
+            <w:rFonts w:ascii="Cambria Math" w:hAnsi="Cambria Math"/>
+          </w:rPr>
+          <m:t>=1</m:t>
+        </m:r>
+      </m:oMath>
+      <w:r>
+        <w:t xml:space="preserve"> dans Z/</w:t>
+      </w:r>
+      <w:proofErr w:type="spellStart"/>
+      <w:r>
+        <w:t>pZ</w:t>
+      </w:r>
+      <w:proofErr w:type="spellEnd"/>
+      <w:r>
+        <w:t>. Comme c’est un corps, c’est en particulier un anneau intègre. En factorisant l’équation ci-dessus sous la forme :</w:t>
+      </w:r>
+    </w:p>
+    <w:p>
+      <w:r>
+        <w:br/>
+      </w:r>
+      <m:oMathPara>
+        <m:oMath>
+          <m:d>
+            <m:dPr>
+              <m:ctrlPr>
+                <w:rPr>
+                  <w:rFonts w:ascii="Cambria Math" w:hAnsi="Cambria Math"/>
+                  <w:i/>
+                </w:rPr>
+              </m:ctrlPr>
+            </m:dPr>
+            <m:e>
+              <m:r>
+                <w:rPr>
+                  <w:rFonts w:ascii="Cambria Math" w:hAnsi="Cambria Math"/>
+                </w:rPr>
+                <m:t>x-1</m:t>
+              </m:r>
+            </m:e>
+          </m:d>
+          <m:d>
+            <m:dPr>
+              <m:ctrlPr>
+                <w:rPr>
+                  <w:rFonts w:ascii="Cambria Math" w:hAnsi="Cambria Math"/>
+                  <w:i/>
+                </w:rPr>
+              </m:ctrlPr>
+            </m:dPr>
+            <m:e>
+              <m:r>
+                <w:rPr>
+                  <w:rFonts w:ascii="Cambria Math" w:hAnsi="Cambria Math"/>
+                </w:rPr>
+                <m:t>x+1</m:t>
+              </m:r>
+            </m:e>
+          </m:d>
+          <m:r>
+            <w:rPr>
+              <w:rFonts w:ascii="Cambria Math" w:hAnsi="Cambria Math"/>
+            </w:rPr>
+            <m:t>=0</m:t>
+          </m:r>
+        </m:oMath>
+      </m:oMathPara>
+    </w:p>
+    <w:p>
+      <w:r>
+        <w:t>O</w:t>
+      </w:r>
+      <w:r>
+        <w:t>n s’aperçoit que les seules solutions de cette équation, par intégrité, sont 1 et -1. (1)</w:t>
+      </w:r>
+    </w:p>
+    <w:p/>
+    <w:p>
+      <w:r>
+        <w:t xml:space="preserve">On prend </w:t>
+      </w:r>
+      <m:oMath>
+        <m:r>
+          <w:rPr>
+            <w:rFonts w:ascii="Cambria Math" w:hAnsi="Cambria Math"/>
+          </w:rPr>
+          <m:t>p</m:t>
+        </m:r>
+      </m:oMath>
+      <w:r>
+        <w:t xml:space="preserve"> premier.</w:t>
+      </w:r>
+    </w:p>
+    <w:p>
+      <w:r>
+        <w:t xml:space="preserve">On écrit </w:t>
+      </w:r>
+      <m:oMath>
+        <m:r>
+          <w:rPr>
+            <w:rFonts w:ascii="Cambria Math" w:hAnsi="Cambria Math"/>
+          </w:rPr>
+          <m:t>p</m:t>
+        </m:r>
+      </m:oMath>
+      <w:r>
+        <w:t xml:space="preserve"> sous la forme :  </w:t>
+      </w:r>
+      <m:oMath>
+        <m:sSup>
+          <m:sSupPr>
+            <m:ctrlPr>
+              <w:rPr>
+                <w:rFonts w:ascii="Cambria Math" w:hAnsi="Cambria Math"/>
+                <w:i/>
+              </w:rPr>
+            </m:ctrlPr>
+          </m:sSupPr>
+          <m:e>
+            <m:r>
+              <w:rPr>
+                <w:rFonts w:ascii="Cambria Math" w:hAnsi="Cambria Math"/>
+              </w:rPr>
+              <m:t>p=2</m:t>
+            </m:r>
+          </m:e>
+          <m:sup>
+            <m:r>
+              <w:rPr>
+                <w:rFonts w:ascii="Cambria Math" w:hAnsi="Cambria Math"/>
+              </w:rPr>
+              <m:t>s</m:t>
+            </m:r>
+          </m:sup>
+        </m:sSup>
+        <m:r>
+          <w:rPr>
+            <w:rFonts w:ascii="Cambria Math" w:hAnsi="Cambria Math"/>
+          </w:rPr>
+          <m:t>×d+1</m:t>
+        </m:r>
+      </m:oMath>
+      <w:r>
+        <w:t xml:space="preserve"> (s est le nombre maximal de fois que l’on peut mettre 2 en facteur dans </w:t>
+      </w:r>
+      <m:oMath>
+        <m:r>
+          <w:rPr>
+            <w:rFonts w:ascii="Cambria Math" w:hAnsi="Cambria Math"/>
+          </w:rPr>
+          <m:t>p-1</m:t>
+        </m:r>
+      </m:oMath>
+      <w:r>
+        <w:t xml:space="preserve"> ).</w:t>
+      </w:r>
+    </w:p>
+    <w:p>
+      <w:r>
+        <w:t xml:space="preserve">Soit </w:t>
+      </w:r>
+      <m:oMath>
+        <m:r>
+          <w:rPr>
+            <w:rFonts w:ascii="Cambria Math" w:hAnsi="Cambria Math"/>
+          </w:rPr>
+          <m:t>a</m:t>
+        </m:r>
+      </m:oMath>
+      <w:r>
+        <w:t xml:space="preserve"> (appelé témoin de M</w:t>
+      </w:r>
+      <w:proofErr w:type="spellStart"/>
+      <w:r>
+        <w:t>iller</w:t>
+      </w:r>
+      <w:proofErr w:type="spellEnd"/>
+      <w:r>
+        <w:t>) dans Z/</w:t>
+      </w:r>
+      <w:proofErr w:type="spellStart"/>
+      <w:r>
+        <w:t>pZ</w:t>
+      </w:r>
+      <w:proofErr w:type="spellEnd"/>
+      <w:r>
+        <w:t xml:space="preserve">, on pose la suite </w:t>
+      </w:r>
+      <m:oMath>
+        <m:sSub>
+          <m:sSubPr>
+            <m:ctrlPr>
+              <w:rPr>
+                <w:rFonts w:ascii="Cambria Math" w:hAnsi="Cambria Math"/>
+                <w:i/>
+              </w:rPr>
+            </m:ctrlPr>
+          </m:sSubPr>
+          <m:e>
+            <m:sSub>
+              <m:sSubPr>
+                <m:ctrlPr>
+                  <w:rPr>
+                    <w:rFonts w:ascii="Cambria Math" w:hAnsi="Cambria Math"/>
+                    <w:i/>
+                  </w:rPr>
+                </m:ctrlPr>
+              </m:sSubPr>
+              <m:e>
+                <m:r>
+                  <w:rPr>
+                    <w:rFonts w:ascii="Cambria Math" w:hAnsi="Cambria Math"/>
+                  </w:rPr>
+                  <m:t>(b</m:t>
+                </m:r>
+              </m:e>
+              <m:sub>
+                <m:r>
+                  <w:rPr>
+                    <w:rFonts w:ascii="Cambria Math" w:hAnsi="Cambria Math"/>
+                  </w:rPr>
+                  <m:t>i</m:t>
+                </m:r>
+              </m:sub>
+            </m:sSub>
+            <m:r>
+              <w:rPr>
+                <w:rFonts w:ascii="Cambria Math" w:hAnsi="Cambria Math"/>
+              </w:rPr>
+              <m:t>)</m:t>
+            </m:r>
+          </m:e>
+          <m:sub>
+            <m:r>
+              <w:rPr>
+                <w:rFonts w:ascii="Cambria Math" w:hAnsi="Cambria Math"/>
+              </w:rPr>
+              <m:t>0≤i≤s</m:t>
+            </m:r>
+          </m:sub>
+        </m:sSub>
+      </m:oMath>
+      <w:r>
+        <w:t xml:space="preserve"> avec : </w:t>
+      </w:r>
+      <m:oMath>
+        <m:sSub>
+          <m:sSubPr>
+            <m:ctrlPr>
+              <w:rPr>
+                <w:rFonts w:ascii="Cambria Math" w:hAnsi="Cambria Math"/>
+                <w:i/>
+              </w:rPr>
+            </m:ctrlPr>
+          </m:sSubPr>
+          <m:e>
+            <m:r>
+              <w:rPr>
+                <w:rFonts w:ascii="Cambria Math" w:hAnsi="Cambria Math"/>
+              </w:rPr>
+              <m:t>b</m:t>
+            </m:r>
+          </m:e>
+          <m:sub>
+            <m:r>
+              <w:rPr>
+                <w:rFonts w:ascii="Cambria Math" w:hAnsi="Cambria Math"/>
+              </w:rPr>
+              <m:t>i</m:t>
+            </m:r>
+          </m:sub>
+        </m:sSub>
+        <m:r>
+          <w:rPr>
+            <w:rFonts w:ascii="Cambria Math" w:hAnsi="Cambria Math"/>
+          </w:rPr>
+          <m:t>=</m:t>
+        </m:r>
+        <m:sSup>
+          <m:sSupPr>
+            <m:ctrlPr>
+              <w:rPr>
+                <w:rFonts w:ascii="Cambria Math" w:hAnsi="Cambria Math"/>
+                <w:i/>
+              </w:rPr>
+            </m:ctrlPr>
+          </m:sSupPr>
+          <m:e>
+            <m:r>
+              <w:rPr>
+                <w:rFonts w:ascii="Cambria Math" w:hAnsi="Cambria Math"/>
+              </w:rPr>
+              <m:t>a</m:t>
+            </m:r>
+          </m:e>
+          <m:sup>
+            <m:sSup>
+              <m:sSupPr>
+                <m:ctrlPr>
+                  <w:rPr>
+                    <w:rFonts w:ascii="Cambria Math" w:hAnsi="Cambria Math"/>
+                    <w:i/>
+                  </w:rPr>
+                </m:ctrlPr>
+              </m:sSupPr>
+              <m:e>
+                <m:r>
+                  <w:rPr>
+                    <w:rFonts w:ascii="Cambria Math" w:hAnsi="Cambria Math"/>
+                  </w:rPr>
+                  <m:t>2</m:t>
+                </m:r>
+              </m:e>
+              <m:sup>
+                <m:r>
+                  <w:rPr>
+                    <w:rFonts w:ascii="Cambria Math" w:hAnsi="Cambria Math"/>
+                  </w:rPr>
+                  <m:t>i</m:t>
+                </m:r>
+              </m:sup>
+            </m:sSup>
+            <m:r>
+              <w:rPr>
+                <w:rFonts w:ascii="Cambria Math" w:hAnsi="Cambria Math"/>
+              </w:rPr>
+              <m:t>×d</m:t>
+            </m:r>
+          </m:sup>
+        </m:sSup>
+      </m:oMath>
+      <w:r>
+        <w:t>.</w:t>
+      </w:r>
+    </w:p>
+    <w:p>
+      <w:r>
+        <w:t>Par le petit théorème de Fermat, on sait que</w:t>
+      </w:r>
+      <m:oMath>
+        <m:r>
+          <w:rPr>
+            <w:rFonts w:ascii="Cambria Math" w:hAnsi="Cambria Math"/>
+          </w:rPr>
+          <m:t xml:space="preserve"> </m:t>
+        </m:r>
+        <m:sSub>
+          <m:sSubPr>
+            <m:ctrlPr>
+              <w:rPr>
+                <w:rFonts w:ascii="Cambria Math" w:hAnsi="Cambria Math"/>
+                <w:i/>
+              </w:rPr>
+            </m:ctrlPr>
+          </m:sSubPr>
+          <m:e>
+            <m:r>
+              <w:rPr>
+                <w:rFonts w:ascii="Cambria Math" w:hAnsi="Cambria Math"/>
+              </w:rPr>
+              <m:t>b</m:t>
+            </m:r>
+          </m:e>
+          <m:sub>
+            <m:r>
+              <w:rPr>
+                <w:rFonts w:ascii="Cambria Math" w:hAnsi="Cambria Math"/>
+              </w:rPr>
+              <m:t>s</m:t>
+            </m:r>
+          </m:sub>
+        </m:sSub>
+        <m:r>
+          <w:rPr>
+            <w:rFonts w:ascii="Cambria Math" w:hAnsi="Cambria Math"/>
+          </w:rPr>
+          <m:t>≡1[p]</m:t>
+        </m:r>
+      </m:oMath>
+      <w:r>
+        <w:t xml:space="preserve">. On montre </w:t>
+      </w:r>
+      <w:proofErr w:type="spellStart"/>
+      <w:r>
+        <w:t>grace</w:t>
+      </w:r>
+      <w:proofErr w:type="spellEnd"/>
+      <w:r>
+        <w:t xml:space="preserve"> à (1) que si il existe </w:t>
+      </w:r>
+      <m:oMath>
+        <m:r>
+          <w:rPr>
+            <w:rFonts w:ascii="Cambria Math" w:hAnsi="Cambria Math"/>
+          </w:rPr>
+          <m:t>k</m:t>
+        </m:r>
+      </m:oMath>
+      <w:r>
+        <w:t xml:space="preserve"> tel que </w:t>
+      </w:r>
+      <m:oMath>
+        <m:sSub>
+          <m:sSubPr>
+            <m:ctrlPr>
+              <w:rPr>
+                <w:rFonts w:ascii="Cambria Math" w:hAnsi="Cambria Math"/>
+                <w:i/>
+              </w:rPr>
+            </m:ctrlPr>
+          </m:sSubPr>
+          <m:e>
+            <m:r>
+              <w:rPr>
+                <w:rFonts w:ascii="Cambria Math" w:hAnsi="Cambria Math"/>
+              </w:rPr>
+              <m:t>b</m:t>
+            </m:r>
+          </m:e>
+          <m:sub>
+            <m:r>
+              <w:rPr>
+                <w:rFonts w:ascii="Cambria Math" w:hAnsi="Cambria Math"/>
+              </w:rPr>
+              <m:t>k</m:t>
+            </m:r>
+          </m:sub>
+        </m:sSub>
+      </m:oMath>
+      <w:r>
+        <w:t xml:space="preserve"> n’est pas congru a 1 modulo </w:t>
+      </w:r>
+      <m:oMath>
+        <m:r>
+          <w:rPr>
+            <w:rFonts w:ascii="Cambria Math" w:hAnsi="Cambria Math"/>
+          </w:rPr>
+          <m:t>p</m:t>
+        </m:r>
+      </m:oMath>
+      <w:r>
+        <w:t xml:space="preserve"> alors il existe un indice i</w:t>
+      </w:r>
+      <w:r>
+        <w:rPr>
+          <w:rFonts w:ascii="Cambria Math" w:hAnsi="Cambria Math" w:cs="Cambria Math"/>
+        </w:rPr>
+        <w:t>∈</w:t>
+      </w:r>
+      <w:r>
+        <w:t>{</w:t>
+      </w:r>
       <w:proofErr w:type="gramStart"/>
       <w:r>
-        <w:t>tout</w:t>
+        <w:t>k,…</w:t>
+      </w:r>
+      <w:proofErr w:type="gramEnd"/>
+      <w:r>
+        <w:t xml:space="preserve">,s−1} tel que : </w:t>
+      </w:r>
+      <m:oMath>
+        <m:sSub>
+          <m:sSubPr>
+            <m:ctrlPr>
+              <w:rPr>
+                <w:rFonts w:ascii="Cambria Math" w:hAnsi="Cambria Math"/>
+                <w:i/>
+              </w:rPr>
+            </m:ctrlPr>
+          </m:sSubPr>
+          <m:e>
+            <m:r>
+              <w:rPr>
+                <w:rFonts w:ascii="Cambria Math" w:hAnsi="Cambria Math"/>
+              </w:rPr>
+              <m:t>b</m:t>
+            </m:r>
+          </m:e>
+          <m:sub>
+            <m:r>
+              <w:rPr>
+                <w:rFonts w:ascii="Cambria Math" w:hAnsi="Cambria Math"/>
+              </w:rPr>
+              <m:t>i</m:t>
+            </m:r>
+          </m:sub>
+        </m:sSub>
+        <m:r>
+          <w:rPr>
+            <w:rFonts w:ascii="Cambria Math" w:hAnsi="Cambria Math"/>
+          </w:rPr>
+          <m:t>≡-1[p]</m:t>
+        </m:r>
+      </m:oMath>
+      <w:r>
+        <w:t>.(2)</w:t>
+      </w:r>
+    </w:p>
+    <w:p>
+      <w:r>
+        <w:t>En effet, posons </w:t>
+      </w:r>
+      <m:oMath>
+        <m:r>
+          <w:rPr>
+            <w:rFonts w:ascii="Cambria Math" w:hAnsi="Cambria Math"/>
+          </w:rPr>
+          <m:t>i=</m:t>
+        </m:r>
+        <m:r>
+          <m:rPr>
+            <m:sty m:val="p"/>
+          </m:rPr>
+          <w:rPr>
+            <w:rFonts w:ascii="Cambria Math" w:hAnsi="Cambria Math"/>
+          </w:rPr>
+          <m:t>sup⁡</m:t>
+        </m:r>
+        <m:r>
+          <w:rPr>
+            <w:rFonts w:ascii="Cambria Math" w:hAnsi="Cambria Math"/>
+          </w:rPr>
+          <m:t>{j,</m:t>
+        </m:r>
+        <m:sSub>
+          <m:sSubPr>
+            <m:ctrlPr>
+              <w:rPr>
+                <w:rFonts w:ascii="Cambria Math" w:hAnsi="Cambria Math"/>
+                <w:i/>
+              </w:rPr>
+            </m:ctrlPr>
+          </m:sSubPr>
+          <m:e>
+            <m:r>
+              <w:rPr>
+                <w:rFonts w:ascii="Cambria Math" w:hAnsi="Cambria Math"/>
+              </w:rPr>
+              <m:t>b</m:t>
+            </m:r>
+          </m:e>
+          <m:sub>
+            <m:r>
+              <w:rPr>
+                <w:rFonts w:ascii="Cambria Math" w:hAnsi="Cambria Math"/>
+              </w:rPr>
+              <m:t>j</m:t>
+            </m:r>
+          </m:sub>
+        </m:sSub>
+        <m:r>
+          <w:rPr>
+            <w:rFonts w:ascii="Cambria Math" w:hAnsi="Cambria Math"/>
+          </w:rPr>
+          <m:t xml:space="preserve"> </m:t>
+        </m:r>
+        <m:sSup>
+          <m:sSupPr>
+            <m:ctrlPr>
+              <w:rPr>
+                <w:rFonts w:ascii="Cambria Math" w:hAnsi="Cambria Math"/>
+                <w:i/>
+              </w:rPr>
+            </m:ctrlPr>
+          </m:sSupPr>
+          <m:e>
+            <m:r>
+              <w:rPr>
+                <w:rFonts w:ascii="Cambria Math" w:hAnsi="Cambria Math"/>
+              </w:rPr>
+              <m:t>n</m:t>
+            </m:r>
+          </m:e>
+          <m:sup>
+            <m:r>
+              <w:rPr>
+                <w:rFonts w:ascii="Cambria Math" w:hAnsi="Cambria Math"/>
+              </w:rPr>
+              <m:t>'</m:t>
+            </m:r>
+          </m:sup>
+        </m:sSup>
+        <m:r>
+          <w:rPr>
+            <w:rFonts w:ascii="Cambria Math" w:hAnsi="Cambria Math"/>
+          </w:rPr>
+          <m:t>est congru a 1 modulo p}</m:t>
+        </m:r>
+      </m:oMath>
+      <w:r>
+        <w:t xml:space="preserve">. Un tel nombre existe car </w:t>
+      </w:r>
+      <m:oMath>
+        <m:sSub>
+          <m:sSubPr>
+            <m:ctrlPr>
+              <w:rPr>
+                <w:rFonts w:ascii="Cambria Math" w:hAnsi="Cambria Math"/>
+                <w:i/>
+              </w:rPr>
+            </m:ctrlPr>
+          </m:sSubPr>
+          <m:e>
+            <m:r>
+              <w:rPr>
+                <w:rFonts w:ascii="Cambria Math" w:hAnsi="Cambria Math"/>
+              </w:rPr>
+              <m:t>b</m:t>
+            </m:r>
+          </m:e>
+          <m:sub>
+            <m:r>
+              <w:rPr>
+                <w:rFonts w:ascii="Cambria Math" w:hAnsi="Cambria Math"/>
+              </w:rPr>
+              <m:t>k</m:t>
+            </m:r>
+          </m:sub>
+        </m:sSub>
+      </m:oMath>
+      <w:r>
+        <w:t xml:space="preserve"> n’est pas congru a 1 modulo </w:t>
+      </w:r>
+      <m:oMath>
+        <m:r>
+          <w:rPr>
+            <w:rFonts w:ascii="Cambria Math" w:hAnsi="Cambria Math"/>
+          </w:rPr>
+          <m:t>p</m:t>
+        </m:r>
+      </m:oMath>
+      <w:r>
+        <w:t xml:space="preserve"> (l'ensemble que l'on considère est non vide), et pour tout </w:t>
+      </w:r>
+      <m:oMath>
+        <m:r>
+          <w:rPr>
+            <w:rFonts w:ascii="Cambria Math" w:hAnsi="Cambria Math"/>
+          </w:rPr>
+          <m:t xml:space="preserve">j≥s,  </m:t>
+        </m:r>
+        <m:sSub>
+          <m:sSubPr>
+            <m:ctrlPr>
+              <w:rPr>
+                <w:rFonts w:ascii="Cambria Math" w:hAnsi="Cambria Math"/>
+                <w:i/>
+              </w:rPr>
+            </m:ctrlPr>
+          </m:sSubPr>
+          <m:e>
+            <m:r>
+              <w:rPr>
+                <w:rFonts w:ascii="Cambria Math" w:hAnsi="Cambria Math"/>
+              </w:rPr>
+              <m:t>b</m:t>
+            </m:r>
+          </m:e>
+          <m:sub>
+            <m:r>
+              <w:rPr>
+                <w:rFonts w:ascii="Cambria Math" w:hAnsi="Cambria Math"/>
+              </w:rPr>
+              <m:t>i</m:t>
+            </m:r>
+          </m:sub>
+        </m:sSub>
+        <m:r>
+          <w:rPr>
+            <w:rFonts w:ascii="Cambria Math" w:hAnsi="Cambria Math"/>
+          </w:rPr>
+          <m:t>≡1[p]</m:t>
+        </m:r>
+      </m:oMath>
+      <w:r>
+        <w:t> (l'ensemble est majoré par</w:t>
+      </w:r>
+      <m:oMath>
+        <m:r>
+          <w:rPr>
+            <w:rFonts w:ascii="Cambria Math" w:hAnsi="Cambria Math"/>
+          </w:rPr>
+          <m:t xml:space="preserve"> s</m:t>
+        </m:r>
+      </m:oMath>
+      <w:r>
+        <w:t>). Ainsi, on a </w:t>
+      </w:r>
+      <m:oMath>
+        <m:r>
+          <w:rPr>
+            <w:rFonts w:ascii="Cambria Math" w:hAnsi="Cambria Math"/>
+          </w:rPr>
+          <m:t>i∈{0,…,s-1}</m:t>
+        </m:r>
+      </m:oMath>
+      <w:r>
+        <w:t xml:space="preserve">. D'autre part </w:t>
+      </w:r>
+      <m:oMath>
+        <m:sSubSup>
+          <m:sSubSupPr>
+            <m:ctrlPr>
+              <w:rPr>
+                <w:rFonts w:ascii="Cambria Math" w:hAnsi="Cambria Math"/>
+                <w:i/>
+              </w:rPr>
+            </m:ctrlPr>
+          </m:sSubSupPr>
+          <m:e>
+            <m:r>
+              <w:rPr>
+                <w:rFonts w:ascii="Cambria Math" w:hAnsi="Cambria Math"/>
+              </w:rPr>
+              <m:t>b</m:t>
+            </m:r>
+          </m:e>
+          <m:sub>
+            <m:r>
+              <w:rPr>
+                <w:rFonts w:ascii="Cambria Math" w:hAnsi="Cambria Math"/>
+              </w:rPr>
+              <m:t>i</m:t>
+            </m:r>
+          </m:sub>
+          <m:sup>
+            <m:r>
+              <w:rPr>
+                <w:rFonts w:ascii="Cambria Math" w:hAnsi="Cambria Math"/>
+              </w:rPr>
+              <m:t>2</m:t>
+            </m:r>
+          </m:sup>
+        </m:sSubSup>
+        <m:r>
+          <w:rPr>
+            <w:rFonts w:ascii="Cambria Math" w:hAnsi="Cambria Math"/>
+          </w:rPr>
+          <m:t>=</m:t>
+        </m:r>
+        <m:sSub>
+          <m:sSubPr>
+            <m:ctrlPr>
+              <w:rPr>
+                <w:rFonts w:ascii="Cambria Math" w:hAnsi="Cambria Math"/>
+                <w:i/>
+              </w:rPr>
+            </m:ctrlPr>
+          </m:sSubPr>
+          <m:e>
+            <m:r>
+              <w:rPr>
+                <w:rFonts w:ascii="Cambria Math" w:hAnsi="Cambria Math"/>
+              </w:rPr>
+              <m:t>b</m:t>
+            </m:r>
+          </m:e>
+          <m:sub>
+            <m:r>
+              <w:rPr>
+                <w:rFonts w:ascii="Cambria Math" w:hAnsi="Cambria Math"/>
+              </w:rPr>
+              <m:t>i+1</m:t>
+            </m:r>
+          </m:sub>
+        </m:sSub>
+        <m:r>
+          <w:rPr>
+            <w:rFonts w:ascii="Cambria Math" w:hAnsi="Cambria Math"/>
+          </w:rPr>
+          <m:t>≡1[p]</m:t>
+        </m:r>
+      </m:oMath>
+      <w:r>
+        <w:t>. D'après (1), </w:t>
+      </w:r>
+      <m:oMath>
+        <m:sSub>
+          <m:sSubPr>
+            <m:ctrlPr>
+              <w:rPr>
+                <w:rFonts w:ascii="Cambria Math" w:hAnsi="Cambria Math"/>
+                <w:i/>
+              </w:rPr>
+            </m:ctrlPr>
+          </m:sSubPr>
+          <m:e>
+            <m:r>
+              <w:rPr>
+                <w:rFonts w:ascii="Cambria Math" w:hAnsi="Cambria Math"/>
+              </w:rPr>
+              <m:t>b</m:t>
+            </m:r>
+          </m:e>
+          <m:sub>
+            <m:r>
+              <w:rPr>
+                <w:rFonts w:ascii="Cambria Math" w:hAnsi="Cambria Math"/>
+              </w:rPr>
+              <m:t>i</m:t>
+            </m:r>
+          </m:sub>
+        </m:sSub>
+        <m:r>
+          <w:rPr>
+            <w:rFonts w:ascii="Cambria Math" w:hAnsi="Cambria Math"/>
+          </w:rPr>
+          <m:t>≡1</m:t>
+        </m:r>
+        <m:d>
+          <m:dPr>
+            <m:begChr m:val="["/>
+            <m:endChr m:val="]"/>
+            <m:ctrlPr>
+              <w:rPr>
+                <w:rFonts w:ascii="Cambria Math" w:hAnsi="Cambria Math"/>
+                <w:i/>
+              </w:rPr>
+            </m:ctrlPr>
+          </m:dPr>
+          <m:e>
+            <m:r>
+              <w:rPr>
+                <w:rFonts w:ascii="Cambria Math" w:hAnsi="Cambria Math"/>
+              </w:rPr>
+              <m:t>p</m:t>
+            </m:r>
+          </m:e>
+        </m:d>
+      </m:oMath>
+      <w:r>
+        <w:t xml:space="preserve"> ou          </w:t>
+      </w:r>
+      <m:oMath>
+        <m:sSub>
+          <m:sSubPr>
+            <m:ctrlPr>
+              <w:rPr>
+                <w:rFonts w:ascii="Cambria Math" w:hAnsi="Cambria Math"/>
+                <w:i/>
+              </w:rPr>
+            </m:ctrlPr>
+          </m:sSubPr>
+          <m:e>
+            <m:r>
+              <w:rPr>
+                <w:rFonts w:ascii="Cambria Math" w:hAnsi="Cambria Math"/>
+              </w:rPr>
+              <m:t>b</m:t>
+            </m:r>
+          </m:e>
+          <m:sub>
+            <m:r>
+              <w:rPr>
+                <w:rFonts w:ascii="Cambria Math" w:hAnsi="Cambria Math"/>
+              </w:rPr>
+              <m:t>i</m:t>
+            </m:r>
+          </m:sub>
+        </m:sSub>
+        <m:r>
+          <w:rPr>
+            <w:rFonts w:ascii="Cambria Math" w:hAnsi="Cambria Math"/>
+          </w:rPr>
+          <m:t>≡-1</m:t>
+        </m:r>
+        <m:d>
+          <m:dPr>
+            <m:begChr m:val="["/>
+            <m:endChr m:val="]"/>
+            <m:ctrlPr>
+              <w:rPr>
+                <w:rFonts w:ascii="Cambria Math" w:hAnsi="Cambria Math"/>
+                <w:i/>
+              </w:rPr>
+            </m:ctrlPr>
+          </m:dPr>
+          <m:e>
+            <m:r>
+              <w:rPr>
+                <w:rFonts w:ascii="Cambria Math" w:hAnsi="Cambria Math"/>
+              </w:rPr>
+              <m:t>p</m:t>
+            </m:r>
+          </m:e>
+        </m:d>
+      </m:oMath>
+      <w:r>
+        <w:t>. La première possibilité est exclue par définition de </w:t>
+      </w:r>
+      <m:oMath>
+        <m:r>
+          <w:rPr>
+            <w:rFonts w:ascii="Cambria Math" w:hAnsi="Cambria Math"/>
+          </w:rPr>
+          <m:t>i</m:t>
+        </m:r>
+      </m:oMath>
+      <w:r>
+        <w:t xml:space="preserve">. </w:t>
+      </w:r>
+      <w:r>
+        <w:t>Donc </w:t>
+      </w:r>
+      <m:oMath>
+        <m:sSub>
+          <m:sSubPr>
+            <m:ctrlPr>
+              <w:rPr>
+                <w:rFonts w:ascii="Cambria Math" w:hAnsi="Cambria Math"/>
+                <w:i/>
+              </w:rPr>
+            </m:ctrlPr>
+          </m:sSubPr>
+          <m:e>
+            <m:r>
+              <w:rPr>
+                <w:rFonts w:ascii="Cambria Math" w:hAnsi="Cambria Math"/>
+              </w:rPr>
+              <m:t>b</m:t>
+            </m:r>
+          </m:e>
+          <m:sub>
+            <m:r>
+              <w:rPr>
+                <w:rFonts w:ascii="Cambria Math" w:hAnsi="Cambria Math"/>
+              </w:rPr>
+              <m:t>i</m:t>
+            </m:r>
+          </m:sub>
+        </m:sSub>
+        <m:r>
+          <w:rPr>
+            <w:rFonts w:ascii="Cambria Math" w:hAnsi="Cambria Math"/>
+          </w:rPr>
+          <m:t>≡1</m:t>
+        </m:r>
+        <m:d>
+          <m:dPr>
+            <m:begChr m:val="["/>
+            <m:endChr m:val="]"/>
+            <m:ctrlPr>
+              <w:rPr>
+                <w:rFonts w:ascii="Cambria Math" w:hAnsi="Cambria Math"/>
+                <w:i/>
+              </w:rPr>
+            </m:ctrlPr>
+          </m:dPr>
+          <m:e>
+            <m:r>
+              <w:rPr>
+                <w:rFonts w:ascii="Cambria Math" w:hAnsi="Cambria Math"/>
+              </w:rPr>
+              <m:t>p</m:t>
+            </m:r>
+          </m:e>
+        </m:d>
+        <m:r>
+          <w:rPr>
+            <w:rFonts w:ascii="Cambria Math" w:hAnsi="Cambria Math"/>
+          </w:rPr>
+          <m:t>.</m:t>
+        </m:r>
+      </m:oMath>
+    </w:p>
+    <w:p>
+      <w:r>
+        <w:lastRenderedPageBreak/>
+        <w:t xml:space="preserve">Le test de Miller-Rabbin consiste à calculer la suite des </w:t>
+      </w:r>
+      <m:oMath>
+        <m:sSub>
+          <m:sSubPr>
+            <m:ctrlPr>
+              <w:rPr>
+                <w:rFonts w:ascii="Cambria Math" w:hAnsi="Cambria Math"/>
+                <w:i/>
+              </w:rPr>
+            </m:ctrlPr>
+          </m:sSubPr>
+          <m:e>
+            <m:r>
+              <w:rPr>
+                <w:rFonts w:ascii="Cambria Math" w:hAnsi="Cambria Math"/>
+              </w:rPr>
+              <m:t>b</m:t>
+            </m:r>
+          </m:e>
+          <m:sub>
+            <m:r>
+              <w:rPr>
+                <w:rFonts w:ascii="Cambria Math" w:hAnsi="Cambria Math"/>
+              </w:rPr>
+              <m:t>i</m:t>
+            </m:r>
+          </m:sub>
+        </m:sSub>
+      </m:oMath>
+      <w:r>
+        <w:t xml:space="preserve"> pour voir si elle vérifie bien (2). On dit que </w:t>
+      </w:r>
+      <m:oMath>
+        <m:r>
+          <w:rPr>
+            <w:rFonts w:ascii="Cambria Math" w:hAnsi="Cambria Math"/>
+          </w:rPr>
+          <m:t>p</m:t>
+        </m:r>
+      </m:oMath>
+      <w:r>
+        <w:t xml:space="preserve"> passe le test si les </w:t>
+      </w:r>
+      <m:oMath>
+        <m:sSub>
+          <m:sSubPr>
+            <m:ctrlPr>
+              <w:rPr>
+                <w:rFonts w:ascii="Cambria Math" w:hAnsi="Cambria Math"/>
+                <w:i/>
+              </w:rPr>
+            </m:ctrlPr>
+          </m:sSubPr>
+          <m:e>
+            <m:r>
+              <w:rPr>
+                <w:rFonts w:ascii="Cambria Math" w:hAnsi="Cambria Math"/>
+              </w:rPr>
+              <m:t>b</m:t>
+            </m:r>
+          </m:e>
+          <m:sub>
+            <m:r>
+              <w:rPr>
+                <w:rFonts w:ascii="Cambria Math" w:hAnsi="Cambria Math"/>
+              </w:rPr>
+              <m:t>i</m:t>
+            </m:r>
+          </m:sub>
+        </m:sSub>
+      </m:oMath>
+      <w:r>
+        <w:t xml:space="preserve"> satisfont effectivement (2). Si </w:t>
+      </w:r>
+      <m:oMath>
+        <m:r>
+          <w:rPr>
+            <w:rFonts w:ascii="Cambria Math" w:hAnsi="Cambria Math"/>
+          </w:rPr>
+          <m:t>p</m:t>
+        </m:r>
+      </m:oMath>
+      <w:r>
+        <w:t xml:space="preserve"> ne passe pas le test alors on est sûr que </w:t>
+      </w:r>
+      <m:oMath>
+        <m:r>
+          <w:rPr>
+            <w:rFonts w:ascii="Cambria Math" w:hAnsi="Cambria Math"/>
+          </w:rPr>
+          <m:t>p</m:t>
+        </m:r>
+      </m:oMath>
+      <w:r>
+        <w:t xml:space="preserve"> n’est pas premier sinon on ne peut rien dire. Il reste à itérer ce processus avec plusie</w:t>
+      </w:r>
+      <w:proofErr w:type="spellStart"/>
+      <w:r>
+        <w:t>urs</w:t>
       </w:r>
       <w:proofErr w:type="spellEnd"/>
       <w:r>
-        <w:t xml:space="preserve"> les tests</w:t>
-      </w:r>
-      <w:proofErr w:type="gramEnd"/>
-      <w:r>
-        <w:t xml:space="preserve"> sont bons, alors p est pseudo-premier ; sinon, on choisit un nouveau p aléatoire.</w:t>
-      </w:r>
-    </w:p>
-    <w:p>
-      <w:r>
-        <w:t xml:space="preserve">Complexité : </w:t>
+        <w:t xml:space="preserve"> témoins de Miller, l’heuristique du système étant « plus </w:t>
+      </w:r>
+      <m:oMath>
+        <m:r>
+          <w:rPr>
+            <w:rFonts w:ascii="Cambria Math" w:hAnsi="Cambria Math"/>
+          </w:rPr>
+          <m:t>p</m:t>
+        </m:r>
+      </m:oMath>
+      <w:r>
+        <w:t xml:space="preserve"> passe de test</w:t>
+      </w:r>
+      <w:r>
+        <w:t>s</w:t>
+      </w:r>
+      <w:r>
+        <w:t xml:space="preserve"> plus il a de chance d’être premier ». L’efficacité de ce test vient du fait que le nombre de témoin « menteur », c’est-à-d</w:t>
+      </w:r>
+      <w:r>
+        <w:t>ire les témoins qui permettent à</w:t>
+      </w:r>
+      <w:r>
+        <w:t xml:space="preserve"> </w:t>
+      </w:r>
+      <m:oMath>
+        <m:r>
+          <w:rPr>
+            <w:rFonts w:ascii="Cambria Math" w:hAnsi="Cambria Math"/>
+          </w:rPr>
+          <m:t>p</m:t>
+        </m:r>
+      </m:oMath>
+      <w:r>
+        <w:t xml:space="preserve"> de passer le test alors qu’il n’est effectivement pas premier, est inférieur à </w:t>
+      </w:r>
+      <m:oMath>
+        <m:r>
+          <w:rPr>
+            <w:rFonts w:ascii="Cambria Math" w:hAnsi="Cambria Math"/>
+          </w:rPr>
+          <m:t>1/4</m:t>
+        </m:r>
+      </m:oMath>
+      <w:r>
+        <w:t xml:space="preserve"> du nombre d’entiers</w:t>
       </w:r>
       <w:bookmarkStart w:id="0" w:name="_GoBack"/>
       <w:bookmarkEnd w:id="0"/>
-    </w:p>
-    <w:p>
-      <w:r>
-        <w:t>Détail du test :</w:t>
+      <w:r>
+        <w:t xml:space="preserve"> inférieurs à </w:t>
+      </w:r>
+      <m:oMath>
+        <m:r>
+          <w:rPr>
+            <w:rFonts w:ascii="Cambria Math" w:hAnsi="Cambria Math"/>
+          </w:rPr>
+          <m:t>p</m:t>
+        </m:r>
+      </m:oMath>
+      <w:r>
+        <w:t>.</w:t>
       </w:r>
     </w:p>
     <w:p/>
@@ -749,7 +1929,6 @@
   <w:style w:type="character" w:default="1" w:styleId="Policepardfaut">
     <w:name w:val="Default Paragraph Font"/>
     <w:uiPriority w:val="1"/>
-    <w:semiHidden/>
     <w:unhideWhenUsed/>
   </w:style>
   <w:style w:type="table" w:default="1" w:styleId="TableauNormal">

</xml_diff>